<commit_message>
adicion nuevas secciones cap 3
</commit_message>
<xml_diff>
--- a/Documento/Primera_version_tesis_maestria/Revisión/Revisión tesis Pedro.docx
+++ b/Documento/Primera_version_tesis_maestria/Revisión/Revisión tesis Pedro.docx
@@ -107,15 +107,7 @@
         <w:t xml:space="preserve"> y la explicación de cada una</w:t>
       </w:r>
       <w:r>
-        <w:t xml:space="preserve"> o al final del capítulo 3 tener una última parte que resuma sus contribuciones metodológicas. Del mismo modo, mencionar cuáles se incluyeron como </w:t>
-      </w:r>
-      <w:proofErr w:type="spellStart"/>
-      <w:r>
-        <w:t>benchmark</w:t>
-      </w:r>
-      <w:proofErr w:type="spellEnd"/>
-      <w:r>
-        <w:t xml:space="preserve"> o modelos de comparación</w:t>
+        <w:t xml:space="preserve"> o al final del capítulo 3 tener una última parte que resuma sus contribuciones metodológicas. Del mismo modo, mencionar cuáles se incluyeron como benchmark o modelos de comparación</w:t>
       </w:r>
       <w:r>
         <w:br/>
@@ -124,21 +116,7 @@
         <w:rPr>
           <w:color w:val="EE0000"/>
         </w:rPr>
-        <w:t xml:space="preserve">Rta/ Si el darle importancia al trabajo mencionar la justificación nuevamente y parte de objetivos. ¿Qué tanto se considera propuesta propia, es decir LSPM que solo fue usar </w:t>
-      </w:r>
-      <w:proofErr w:type="spellStart"/>
-      <w:r>
-        <w:rPr>
-          <w:color w:val="EE0000"/>
-        </w:rPr>
-        <w:t>lags</w:t>
-      </w:r>
-      <w:proofErr w:type="spellEnd"/>
-      <w:r>
-        <w:rPr>
-          <w:color w:val="EE0000"/>
-        </w:rPr>
-        <w:t xml:space="preserve"> cuenta como propuesta propia O el ENQC</w:t>
+        <w:t>Rta/ Si el darle importancia al trabajo mencionar la justificación nuevamente y parte de objetivos. ¿Qué tanto se considera propuesta propia, es decir LSPM que solo fue usar lags cuenta como propuesta propia O el ENQC</w:t>
       </w:r>
       <w:r>
         <w:rPr>
@@ -239,21 +217,7 @@
         <w:rPr>
           <w:highlight w:val="yellow"/>
         </w:rPr>
-        <w:t xml:space="preserve"> y la corrección por múltiples </w:t>
-      </w:r>
-      <w:proofErr w:type="spellStart"/>
-      <w:r>
-        <w:rPr>
-          <w:highlight w:val="yellow"/>
-        </w:rPr>
-        <w:t>tests</w:t>
-      </w:r>
-      <w:proofErr w:type="spellEnd"/>
-      <w:r>
-        <w:rPr>
-          <w:highlight w:val="yellow"/>
-        </w:rPr>
-        <w:t>,</w:t>
+        <w:t xml:space="preserve"> y la corrección por múltiples tests,</w:t>
       </w:r>
       <w:r>
         <w:t xml:space="preserve"> ya en el caso particular de las simulaciones. Así lo habíamos discutido en un correo de noviembre donde usted me planteó una estructura.</w:t>
@@ -408,35 +372,7 @@
         <w:rPr>
           <w:color w:val="EE0000"/>
         </w:rPr>
-        <w:t>Para obtener la distribución "real" de Y_{t+1} en un ARIMA(</w:t>
-      </w:r>
-      <w:proofErr w:type="spellStart"/>
-      <w:r>
-        <w:rPr>
-          <w:color w:val="EE0000"/>
-        </w:rPr>
-        <w:t>p,d,q</w:t>
-      </w:r>
-      <w:proofErr w:type="spellEnd"/>
-      <w:r>
-        <w:rPr>
-          <w:color w:val="EE0000"/>
-        </w:rPr>
-        <w:t xml:space="preserve">), aprovechamos que conocemos perfectamente el proceso generador. Primero, diferenciamos la serie observada d veces para recuperar el proceso ARMA estacionario subyacente </w:t>
-      </w:r>
-      <w:proofErr w:type="spellStart"/>
-      <w:r>
-        <w:rPr>
-          <w:color w:val="EE0000"/>
-        </w:rPr>
-        <w:t>W_t</w:t>
-      </w:r>
-      <w:proofErr w:type="spellEnd"/>
-      <w:r>
-        <w:rPr>
-          <w:color w:val="EE0000"/>
-        </w:rPr>
-        <w:t xml:space="preserve"> = </w:t>
+        <w:t xml:space="preserve">Para obtener la distribución "real" de Y_{t+1} en un ARIMA(p,d,q), aprovechamos que conocemos perfectamente el proceso generador. Primero, diferenciamos la serie observada d veces para recuperar el proceso ARMA estacionario subyacente W_t = </w:t>
       </w:r>
       <w:r>
         <w:rPr>
@@ -449,21 +385,7 @@
         <w:rPr>
           <w:color w:val="EE0000"/>
         </w:rPr>
-        <w:t xml:space="preserve">^d </w:t>
-      </w:r>
-      <w:proofErr w:type="spellStart"/>
-      <w:r>
-        <w:rPr>
-          <w:color w:val="EE0000"/>
-        </w:rPr>
-        <w:t>Y_t</w:t>
-      </w:r>
-      <w:proofErr w:type="spellEnd"/>
-      <w:r>
-        <w:rPr>
-          <w:color w:val="EE0000"/>
-        </w:rPr>
-        <w:t>. Segundo, usando la ecuaci</w:t>
+        <w:t>^d Y_t. Segundo, usando la ecuaci</w:t>
       </w:r>
       <w:r>
         <w:rPr>
@@ -543,7 +465,6 @@
         </w:rPr>
         <w:t xml:space="preserve">_1, ..., </w:t>
       </w:r>
-      <w:proofErr w:type="spellStart"/>
       <w:r>
         <w:rPr>
           <w:rFonts w:ascii="Aptos" w:hAnsi="Aptos" w:cs="Aptos"/>
@@ -555,16 +476,8 @@
         <w:rPr>
           <w:color w:val="EE0000"/>
         </w:rPr>
-        <w:t>_t</w:t>
-      </w:r>
-      <w:proofErr w:type="spellEnd"/>
-      <w:r>
-        <w:rPr>
-          <w:color w:val="EE0000"/>
-        </w:rPr>
-        <w:t xml:space="preserve">), calculamos la esperanza condicional </w:t>
-      </w:r>
-      <w:proofErr w:type="spellStart"/>
+        <w:t xml:space="preserve">_t), calculamos la esperanza condicional </w:t>
+      </w:r>
       <w:r>
         <w:rPr>
           <w:rFonts w:ascii="Aptos" w:hAnsi="Aptos" w:cs="Aptos"/>
@@ -576,14 +489,7 @@
         <w:rPr>
           <w:color w:val="EE0000"/>
         </w:rPr>
-        <w:t>_W</w:t>
-      </w:r>
-      <w:proofErr w:type="spellEnd"/>
-      <w:r>
-        <w:rPr>
-          <w:color w:val="EE0000"/>
-        </w:rPr>
-        <w:t xml:space="preserve"> y generamos nuevas muestras de ruido </w:t>
+        <w:t xml:space="preserve">_W y generamos nuevas muestras de ruido </w:t>
       </w:r>
       <w:r>
         <w:rPr>
@@ -624,7 +530,6 @@
         </w:rPr>
         <w:t xml:space="preserve">n especificada para obtener W_{t+1}^(i) = </w:t>
       </w:r>
-      <w:proofErr w:type="spellStart"/>
       <w:r>
         <w:rPr>
           <w:rFonts w:ascii="Aptos" w:hAnsi="Aptos" w:cs="Aptos"/>
@@ -636,14 +541,7 @@
         <w:rPr>
           <w:color w:val="EE0000"/>
         </w:rPr>
-        <w:t>_W</w:t>
-      </w:r>
-      <w:proofErr w:type="spellEnd"/>
-      <w:r>
-        <w:rPr>
-          <w:color w:val="EE0000"/>
-        </w:rPr>
-        <w:t xml:space="preserve"> + ε_{t+1}^(i). Finalmente, integramos estas muestras d veces usando los valores de frontera guardados (L_0, L_1, ..., L_{d-1}) para recuperar Y_{t+1}^(i) en el espacio de niveles. Este proceso es simplemente aplicar las ecuaciones matemáticas conocidas del ARIMA sin ninguna estimación ni aproximación, generando así la distribución verdadera contra la cual se comparan las predicciones de los modelos.</w:t>
+        <w:t>_W + ε_{t+1}^(i). Finalmente, integramos estas muestras d veces usando los valores de frontera guardados (L_0, L_1, ..., L_{d-1}) para recuperar Y_{t+1}^(i) en el espacio de niveles. Este proceso es simplemente aplicar las ecuaciones matemáticas conocidas del ARIMA sin ninguna estimación ni aproximación, generando así la distribución verdadera contra la cual se comparan las predicciones de los modelos.</w:t>
       </w:r>
       <w:r>
         <w:rPr>
@@ -756,21 +654,7 @@
         <w:rPr>
           <w:color w:val="EE0000"/>
         </w:rPr>
-        <w:t xml:space="preserve">Rta/ Agregar en </w:t>
-      </w:r>
-      <w:proofErr w:type="spellStart"/>
-      <w:r>
-        <w:rPr>
-          <w:color w:val="EE0000"/>
-        </w:rPr>
-        <w:t>Cap</w:t>
-      </w:r>
-      <w:proofErr w:type="spellEnd"/>
-      <w:r>
-        <w:rPr>
-          <w:color w:val="EE0000"/>
-        </w:rPr>
-        <w:t xml:space="preserve"> 2</w:t>
+        <w:t>Rta/ Agregar en Cap 2</w:t>
       </w:r>
     </w:p>
     <w:p>
@@ -895,31 +779,7 @@
         </w:numPr>
       </w:pPr>
       <w:r>
-        <w:t>Revisar en general el formato de citación. Distinguiendo cuando los autores hacen parte activa del texto (y si el año debe ir entre paréntesis), de cuando no (y todo el nombre junto con el año va entre paréntesis. La distinción entre \</w:t>
-      </w:r>
-      <w:proofErr w:type="spellStart"/>
-      <w:r>
-        <w:t>citet</w:t>
-      </w:r>
-      <w:proofErr w:type="spellEnd"/>
-      <w:r>
-        <w:t xml:space="preserve"> y \</w:t>
-      </w:r>
-      <w:proofErr w:type="spellStart"/>
-      <w:r>
-        <w:t>citep</w:t>
-      </w:r>
-      <w:proofErr w:type="spellEnd"/>
-      <w:r>
-        <w:t xml:space="preserve"> en </w:t>
-      </w:r>
-      <w:proofErr w:type="spellStart"/>
-      <w:r>
-        <w:t>Latex</w:t>
-      </w:r>
-      <w:proofErr w:type="spellEnd"/>
-      <w:r>
-        <w:t>.</w:t>
+        <w:t>Revisar en general el formato de citación. Distinguiendo cuando los autores hacen parte activa del texto (y si el año debe ir entre paréntesis), de cuando no (y todo el nombre junto con el año va entre paréntesis. La distinción entre \citet y \citep en Latex.</w:t>
       </w:r>
     </w:p>
     <w:p>
@@ -1014,15 +874,7 @@
         </w:numPr>
       </w:pPr>
       <w:r>
-        <w:t>Unificar la notación para las series. Al inicio es {Y1, Y2, …</w:t>
-      </w:r>
-      <w:proofErr w:type="spellStart"/>
-      <w:r>
-        <w:t>Yn</w:t>
-      </w:r>
-      <w:proofErr w:type="spellEnd"/>
-      <w:r>
-        <w:t>} y luego es con X.</w:t>
+        <w:t>Unificar la notación para las series. Al inicio es {Y1, Y2, …Yn} y luego es con X.</w:t>
       </w:r>
     </w:p>
     <w:p>
@@ -1313,7 +1165,6 @@
                 <w14:ligatures w14:val="none"/>
               </w:rPr>
             </w:pPr>
-            <w:proofErr w:type="spellStart"/>
             <w:r>
               <w:rPr>
                 <w:rFonts w:ascii="Calibri" w:eastAsia="Times New Roman" w:hAnsi="Calibri" w:cs="Calibri"/>
@@ -1321,29 +1172,8 @@
                 <w:lang w:eastAsia="es-CO"/>
                 <w14:ligatures w14:val="none"/>
               </w:rPr>
-              <w:t>EnCQR</w:t>
+              <w:t>EnCQR-LSTM vs DeepAR</w:t>
             </w:r>
-            <w:proofErr w:type="spellEnd"/>
-            <w:r>
-              <w:rPr>
-                <w:rFonts w:ascii="Calibri" w:eastAsia="Times New Roman" w:hAnsi="Calibri" w:cs="Calibri"/>
-                <w:color w:val="000000"/>
-                <w:lang w:eastAsia="es-CO"/>
-                <w14:ligatures w14:val="none"/>
-              </w:rPr>
-              <w:t xml:space="preserve">-LSTM vs </w:t>
-            </w:r>
-            <w:proofErr w:type="spellStart"/>
-            <w:r>
-              <w:rPr>
-                <w:rFonts w:ascii="Calibri" w:eastAsia="Times New Roman" w:hAnsi="Calibri" w:cs="Calibri"/>
-                <w:color w:val="000000"/>
-                <w:lang w:eastAsia="es-CO"/>
-                <w14:ligatures w14:val="none"/>
-              </w:rPr>
-              <w:t>DeepAR</w:t>
-            </w:r>
-            <w:proofErr w:type="spellEnd"/>
           </w:p>
         </w:tc>
       </w:tr>
@@ -2031,7 +1861,6 @@
         </w:rPr>
         <w:t>Comparación de cada columna, (box-</w:t>
       </w:r>
-      <w:proofErr w:type="spellStart"/>
       <w:r>
         <w:rPr>
           <w:i/>
@@ -2039,7 +1868,6 @@
         </w:rPr>
         <w:t>plot</w:t>
       </w:r>
-      <w:proofErr w:type="spellEnd"/>
       <w:r>
         <w:rPr>
           <w:i/>
@@ -2423,7 +2251,6 @@
                 <w14:ligatures w14:val="none"/>
               </w:rPr>
             </w:pPr>
-            <w:proofErr w:type="spellStart"/>
             <w:r>
               <w:rPr>
                 <w:rFonts w:ascii="Calibri" w:eastAsia="Times New Roman" w:hAnsi="Calibri" w:cs="Calibri"/>
@@ -2431,17 +2258,7 @@
                 <w:lang w:eastAsia="es-CO"/>
                 <w14:ligatures w14:val="none"/>
               </w:rPr>
-              <w:t>EnCQR</w:t>
-            </w:r>
-            <w:proofErr w:type="spellEnd"/>
-            <w:r>
-              <w:rPr>
-                <w:rFonts w:ascii="Calibri" w:eastAsia="Times New Roman" w:hAnsi="Calibri" w:cs="Calibri"/>
-                <w:color w:val="000000"/>
-                <w:lang w:eastAsia="es-CO"/>
-                <w14:ligatures w14:val="none"/>
-              </w:rPr>
-              <w:t>-LSTM</w:t>
+              <w:t>EnCQR-LSTM</w:t>
             </w:r>
           </w:p>
         </w:tc>
@@ -2514,19 +2331,8 @@
                 <w:lang w:eastAsia="es-CO"/>
                 <w14:ligatures w14:val="none"/>
               </w:rPr>
-              <w:t xml:space="preserve">% de veces que el p-valor es significativo en cada </w:t>
+              <w:t>% de veces que el p-valor es significativo en cada constraste</w:t>
             </w:r>
-            <w:proofErr w:type="spellStart"/>
-            <w:r>
-              <w:rPr>
-                <w:rFonts w:ascii="Calibri" w:eastAsia="Times New Roman" w:hAnsi="Calibri" w:cs="Calibri"/>
-                <w:color w:val="000000"/>
-                <w:lang w:eastAsia="es-CO"/>
-                <w14:ligatures w14:val="none"/>
-              </w:rPr>
-              <w:t>constraste</w:t>
-            </w:r>
-            <w:proofErr w:type="spellEnd"/>
           </w:p>
         </w:tc>
         <w:tc>
@@ -4684,7 +4490,6 @@
                 <w14:ligatures w14:val="none"/>
               </w:rPr>
             </w:pPr>
-            <w:proofErr w:type="spellStart"/>
             <w:r>
               <w:rPr>
                 <w:rFonts w:ascii="Calibri" w:eastAsia="Times New Roman" w:hAnsi="Calibri" w:cs="Calibri"/>
@@ -4692,17 +4497,7 @@
                 <w:lang w:eastAsia="es-CO"/>
                 <w14:ligatures w14:val="none"/>
               </w:rPr>
-              <w:t>EnCQR</w:t>
-            </w:r>
-            <w:proofErr w:type="spellEnd"/>
-            <w:r>
-              <w:rPr>
-                <w:rFonts w:ascii="Calibri" w:eastAsia="Times New Roman" w:hAnsi="Calibri" w:cs="Calibri"/>
-                <w:color w:val="000000"/>
-                <w:lang w:eastAsia="es-CO"/>
-                <w14:ligatures w14:val="none"/>
-              </w:rPr>
-              <w:t>-LSTM</w:t>
+              <w:t>EnCQR-LSTM</w:t>
             </w:r>
           </w:p>
         </w:tc>
@@ -4951,7 +4746,6 @@
       </w:pPr>
     </w:p>
     <w:p>
-      <w:proofErr w:type="spellStart"/>
       <w:r>
         <w:rPr>
           <w:b/>
@@ -4959,7 +4753,6 @@
         </w:rPr>
         <w:t>Anova</w:t>
       </w:r>
-      <w:proofErr w:type="spellEnd"/>
       <w:r>
         <w:t xml:space="preserve"> ¿Si hay alguna columna de todas las n*n que sean significativamente diferentes?</w:t>
       </w:r>
@@ -5177,7 +4970,6 @@
                 <w14:ligatures w14:val="none"/>
               </w:rPr>
             </w:pPr>
-            <w:proofErr w:type="spellStart"/>
             <w:r>
               <w:rPr>
                 <w:rFonts w:ascii="Calibri" w:eastAsia="Times New Roman" w:hAnsi="Calibri" w:cs="Calibri"/>
@@ -5185,29 +4977,8 @@
                 <w:lang w:eastAsia="es-CO"/>
                 <w14:ligatures w14:val="none"/>
               </w:rPr>
-              <w:t>EnCQR</w:t>
+              <w:t>EnCQR-LSTM vs DeepAR</w:t>
             </w:r>
-            <w:proofErr w:type="spellEnd"/>
-            <w:r>
-              <w:rPr>
-                <w:rFonts w:ascii="Calibri" w:eastAsia="Times New Roman" w:hAnsi="Calibri" w:cs="Calibri"/>
-                <w:color w:val="000000"/>
-                <w:lang w:eastAsia="es-CO"/>
-                <w14:ligatures w14:val="none"/>
-              </w:rPr>
-              <w:t xml:space="preserve">-LSTM vs </w:t>
-            </w:r>
-            <w:proofErr w:type="spellStart"/>
-            <w:r>
-              <w:rPr>
-                <w:rFonts w:ascii="Calibri" w:eastAsia="Times New Roman" w:hAnsi="Calibri" w:cs="Calibri"/>
-                <w:color w:val="000000"/>
-                <w:lang w:eastAsia="es-CO"/>
-                <w14:ligatures w14:val="none"/>
-              </w:rPr>
-              <w:t>DeepAR</w:t>
-            </w:r>
-            <w:proofErr w:type="spellEnd"/>
           </w:p>
         </w:tc>
       </w:tr>
@@ -5763,7 +5534,6 @@
                 <w14:ligatures w14:val="none"/>
               </w:rPr>
             </w:pPr>
-            <w:proofErr w:type="spellStart"/>
             <w:r>
               <w:rPr>
                 <w:rFonts w:ascii="Calibri" w:eastAsia="Times New Roman" w:hAnsi="Calibri" w:cs="Calibri"/>
@@ -5771,29 +5541,8 @@
                 <w:lang w:eastAsia="es-CO"/>
                 <w14:ligatures w14:val="none"/>
               </w:rPr>
-              <w:t>EnCQR</w:t>
+              <w:t>EnCQR-LSTM vs DeepAR</w:t>
             </w:r>
-            <w:proofErr w:type="spellEnd"/>
-            <w:r>
-              <w:rPr>
-                <w:rFonts w:ascii="Calibri" w:eastAsia="Times New Roman" w:hAnsi="Calibri" w:cs="Calibri"/>
-                <w:color w:val="000000"/>
-                <w:lang w:eastAsia="es-CO"/>
-                <w14:ligatures w14:val="none"/>
-              </w:rPr>
-              <w:t xml:space="preserve">-LSTM vs </w:t>
-            </w:r>
-            <w:proofErr w:type="spellStart"/>
-            <w:r>
-              <w:rPr>
-                <w:rFonts w:ascii="Calibri" w:eastAsia="Times New Roman" w:hAnsi="Calibri" w:cs="Calibri"/>
-                <w:color w:val="000000"/>
-                <w:lang w:eastAsia="es-CO"/>
-                <w14:ligatures w14:val="none"/>
-              </w:rPr>
-              <w:t>DeepAR</w:t>
-            </w:r>
-            <w:proofErr w:type="spellEnd"/>
           </w:p>
         </w:tc>
         <w:tc>
@@ -6037,25 +5786,23 @@
           <w:bCs/>
           <w:highlight w:val="green"/>
         </w:rPr>
-        <w:t xml:space="preserve">2. por medio de </w:t>
-      </w:r>
-      <w:proofErr w:type="spellStart"/>
+        <w:t xml:space="preserve">2. por medio de subtitlos en 3 </w:t>
+      </w:r>
       <w:r>
         <w:rPr>
           <w:b/>
           <w:bCs/>
           <w:highlight w:val="green"/>
         </w:rPr>
-        <w:t>subtitlos</w:t>
-      </w:r>
-      <w:proofErr w:type="spellEnd"/>
+        <w:t>diferencias</w:t>
+      </w:r>
       <w:r>
         <w:rPr>
           <w:b/>
           <w:bCs/>
           <w:highlight w:val="green"/>
         </w:rPr>
-        <w:t xml:space="preserve"> en 3 </w:t>
+        <w:t xml:space="preserve"> modelos base vs los adaptados</w:t>
       </w:r>
       <w:r>
         <w:rPr>
@@ -6063,31 +5810,47 @@
           <w:bCs/>
           <w:highlight w:val="green"/>
         </w:rPr>
-        <w:t>diferencias</w:t>
-      </w:r>
+        <w:t xml:space="preserve"> </w:t>
+      </w:r>
+      <w:r>
+        <w:rPr>
+          <w:b/>
+          <w:bCs/>
+          <w:color w:val="EE0000"/>
+        </w:rPr>
+        <w:t>(Yap)</w:t>
+      </w:r>
+    </w:p>
+    <w:p>
+      <w:pPr>
+        <w:rPr>
+          <w:b/>
+          <w:bCs/>
+        </w:rPr>
+      </w:pPr>
       <w:r>
         <w:rPr>
           <w:b/>
           <w:bCs/>
           <w:highlight w:val="green"/>
         </w:rPr>
-        <w:t xml:space="preserve"> modelos base vs los adaptados</w:t>
-      </w:r>
-    </w:p>
-    <w:p>
-      <w:pPr>
+        <w:t>3. En 3 hacer la diferencia entre lo que dice la literatura vs lo que se agrego con un nuevo subtitulo</w:t>
+      </w:r>
+      <w:r>
         <w:rPr>
           <w:b/>
           <w:bCs/>
-        </w:rPr>
-      </w:pPr>
+          <w:color w:val="EE0000"/>
+        </w:rPr>
+        <w:t>(Yap)</w:t>
+      </w:r>
       <w:r>
         <w:rPr>
           <w:b/>
           <w:bCs/>
           <w:highlight w:val="green"/>
         </w:rPr>
-        <w:t>3. En 3 hacer la diferencia entre lo que dice la literatura vs lo que se agrego con un nuevo subtitulo</w:t>
+        <w:br/>
       </w:r>
       <w:r>
         <w:rPr>
@@ -6096,6 +5859,13 @@
           <w:highlight w:val="green"/>
         </w:rPr>
         <w:br/>
+        <w:t>4. Agregar 3.5</w:t>
+      </w:r>
+      <w:r>
+        <w:rPr>
+          <w:highlight w:val="green"/>
+        </w:rPr>
+        <w:t xml:space="preserve"> </w:t>
       </w:r>
       <w:r>
         <w:rPr>
@@ -6103,53 +5873,22 @@
           <w:bCs/>
           <w:highlight w:val="green"/>
         </w:rPr>
-        <w:br/>
-        <w:t>4. Agregar 3.5</w:t>
-      </w:r>
-      <w:r>
-        <w:rPr>
-          <w:highlight w:val="green"/>
-        </w:rPr>
-        <w:t xml:space="preserve"> </w:t>
-      </w:r>
-      <w:r>
+        <w:t>lógica de la evaluación</w:t>
+      </w:r>
+    </w:p>
+    <w:p>
+      <w:pPr>
         <w:rPr>
           <w:b/>
           <w:bCs/>
-          <w:highlight w:val="green"/>
-        </w:rPr>
-        <w:t>lógica de la evaluación</w:t>
-      </w:r>
-    </w:p>
-    <w:p>
-      <w:pPr>
+        </w:rPr>
+      </w:pPr>
+      <w:r>
         <w:rPr>
           <w:b/>
           <w:bCs/>
         </w:rPr>
-      </w:pPr>
-      <w:r>
-        <w:rPr>
-          <w:b/>
-          <w:bCs/>
-        </w:rPr>
-        <w:t xml:space="preserve">5. Agregar z-score, </w:t>
-      </w:r>
-      <w:proofErr w:type="spellStart"/>
-      <w:r>
-        <w:rPr>
-          <w:b/>
-          <w:bCs/>
-        </w:rPr>
-        <w:t>Anova</w:t>
-      </w:r>
-      <w:proofErr w:type="spellEnd"/>
-      <w:r>
-        <w:rPr>
-          <w:b/>
-          <w:bCs/>
-        </w:rPr>
-        <w:t xml:space="preserve"> (si se usa), PIT y curvas de </w:t>
+        <w:t xml:space="preserve">5. Agregar z-score, Anova (si se usa), PIT y curvas de </w:t>
       </w:r>
       <w:r>
         <w:rPr>

</xml_diff>

<commit_message>
cambio primario del uso de DM para diesño base
</commit_message>
<xml_diff>
--- a/Documento/Primera_version_tesis_maestria/Revisión/Revisión tesis Pedro.docx
+++ b/Documento/Primera_version_tesis_maestria/Revisión/Revisión tesis Pedro.docx
@@ -2277,6 +2277,16 @@
                 <w14:ligatures w14:val="none"/>
               </w:rPr>
             </w:pPr>
+            <w:r>
+              <w:rPr>
+                <w:rFonts w:ascii="Times New Roman" w:eastAsia="Times New Roman" w:hAnsi="Times New Roman" w:cs="Times New Roman"/>
+                <w:sz w:val="24"/>
+                <w:szCs w:val="24"/>
+                <w:lang w:eastAsia="es-CO"/>
+                <w14:ligatures w14:val="none"/>
+              </w:rPr>
+              <w:tab/>
+            </w:r>
           </w:p>
         </w:tc>
         <w:tc>
@@ -6367,15 +6377,7 @@
           <w:bCs/>
           <w:color w:val="EE0000"/>
         </w:rPr>
-        <w:t xml:space="preserve"> (</w:t>
-      </w:r>
-      <w:r>
-        <w:rPr>
-          <w:b/>
-          <w:bCs/>
-          <w:color w:val="EE0000"/>
-        </w:rPr>
-        <w:t>Yap)</w:t>
+        <w:t xml:space="preserve"> (Yap)</w:t>
       </w:r>
     </w:p>
     <w:p>
@@ -6474,6 +6476,21 @@
           <w:bCs/>
         </w:rPr>
         <w:t>7. Describir como se construye la densidad “real” en simulación 1 y 2</w:t>
+      </w:r>
+      <w:r>
+        <w:rPr>
+          <w:b/>
+          <w:bCs/>
+        </w:rPr>
+        <w:t xml:space="preserve"> </w:t>
+      </w:r>
+      <w:r>
+        <w:rPr>
+          <w:b/>
+          <w:bCs/>
+          <w:color w:val="EE0000"/>
+        </w:rPr>
+        <w:t>(Yap)</w:t>
       </w:r>
     </w:p>
     <w:p>

</xml_diff>